<commit_message>
corrigindo o documento e adicionei fonte para finalizar o projeto, agora de verdade
</commit_message>
<xml_diff>
--- a/Documentação Sistema 2.0 DAPE.docx
+++ b/Documentação Sistema 2.0 DAPE.docx
@@ -4761,17 +4761,7 @@
                 <w:sz w:val="22"/>
                 <w:szCs w:val="22"/>
               </w:rPr>
-              <w:t xml:space="preserve">   </w:t>
-            </w:r>
-            <w:r>
-              <w:rPr>
-                <w:rFonts w:eastAsia="Calibri"/>
-                <w:b/>
-                <w:bCs/>
-                <w:sz w:val="22"/>
-                <w:szCs w:val="22"/>
-              </w:rPr>
-              <w:t>moedaPara</w:t>
+              <w:t xml:space="preserve">   moedaPara</w:t>
             </w:r>
           </w:p>
           <w:p>
@@ -6040,6 +6030,9 @@
     </w:p>
     <w:p>
       <w:r>
+        <w:rPr>
+          <w:noProof/>
+        </w:rPr>
         <w:drawing>
           <wp:inline distT="0" distB="0" distL="0" distR="0" wp14:anchorId="0E2DAA27" wp14:editId="7FE6E331">
             <wp:extent cx="5759450" cy="1604645"/>
@@ -6124,6 +6117,9 @@
     </w:p>
     <w:p>
       <w:r>
+        <w:rPr>
+          <w:noProof/>
+        </w:rPr>
         <w:drawing>
           <wp:inline distT="0" distB="0" distL="0" distR="0" wp14:anchorId="78D7EB68" wp14:editId="3B2AC716">
             <wp:extent cx="5759450" cy="2965450"/>
@@ -6195,6 +6191,9 @@
     </w:p>
     <w:p>
       <w:r>
+        <w:rPr>
+          <w:noProof/>
+        </w:rPr>
         <w:drawing>
           <wp:inline distT="0" distB="0" distL="0" distR="0" wp14:anchorId="55B44B11" wp14:editId="3FFF5AA6">
             <wp:extent cx="5759450" cy="2846705"/>
@@ -6271,13 +6270,7 @@
         </w:rPr>
       </w:pPr>
       <w:r>
-        <w:t>A</w:t>
-      </w:r>
-      <w:r>
-        <w:t>dicionando</w:t>
-      </w:r>
-      <w:r>
-        <w:t xml:space="preserve"> interface responsiva para displays menores</w:t>
+        <w:t>Adicionando interface responsiva para displays menores</w:t>
       </w:r>
     </w:p>
     <w:p>
@@ -6285,6 +6278,9 @@
         <w:jc w:val="center"/>
       </w:pPr>
       <w:r>
+        <w:rPr>
+          <w:noProof/>
+        </w:rPr>
         <w:drawing>
           <wp:inline distT="0" distB="0" distL="0" distR="0" wp14:anchorId="7E6BC9E3" wp14:editId="5BAFB88D">
             <wp:extent cx="2385046" cy="4231532"/>
@@ -6374,6 +6370,9 @@
         <w:jc w:val="center"/>
       </w:pPr>
       <w:r>
+        <w:rPr>
+          <w:noProof/>
+        </w:rPr>
         <w:lastRenderedPageBreak/>
         <w:drawing>
           <wp:inline distT="0" distB="0" distL="0" distR="0" wp14:anchorId="2899435E" wp14:editId="11DF0292">
@@ -6431,13 +6430,119 @@
         <w:t xml:space="preserve"> - Imagem ilustrativa</w:t>
       </w:r>
     </w:p>
+    <w:p/>
+    <w:p/>
+    <w:p/>
+    <w:p/>
+    <w:p/>
+    <w:p/>
+    <w:p/>
+    <w:p/>
+    <w:p/>
+    <w:p/>
+    <w:p/>
+    <w:p/>
+    <w:p/>
+    <w:p/>
+    <w:p/>
+    <w:p/>
+    <w:p/>
+    <w:p/>
+    <w:p>
+      <w:pPr>
+        <w:pStyle w:val="Requisito"/>
+        <w:pBdr>
+          <w:top w:val="single" w:sz="4" w:space="0" w:color="auto" w:shadow="1"/>
+        </w:pBdr>
+        <w:rPr>
+          <w:b w:val="0"/>
+          <w:bCs/>
+          <w:iCs/>
+          <w:color w:val="0000FF"/>
+        </w:rPr>
+      </w:pPr>
+      <w:r>
+        <w:lastRenderedPageBreak/>
+        <w:t>Adicionando</w:t>
+      </w:r>
+      <w:r>
+        <w:t xml:space="preserve"> uma fonte mais amigável para a página</w:t>
+      </w:r>
+    </w:p>
+    <w:p>
+      <w:pPr>
+        <w:pStyle w:val="Legenda"/>
+        <w:jc w:val="center"/>
+      </w:pPr>
+      <w:r>
+        <w:drawing>
+          <wp:inline distT="0" distB="0" distL="0" distR="0" wp14:anchorId="2162150A" wp14:editId="1BB1E7B1">
+            <wp:extent cx="5759450" cy="2860040"/>
+            <wp:effectExtent l="0" t="0" r="0" b="0"/>
+            <wp:docPr id="1834774179" name="Imagem 1" descr="Tela de celular&#10;&#10;O conteúdo gerado por IA pode estar incorreto."/>
+            <wp:cNvGraphicFramePr>
+              <a:graphicFrameLocks xmlns:a="http://schemas.openxmlformats.org/drawingml/2006/main" noChangeAspect="1"/>
+            </wp:cNvGraphicFramePr>
+            <a:graphic xmlns:a="http://schemas.openxmlformats.org/drawingml/2006/main">
+              <a:graphicData uri="http://schemas.openxmlformats.org/drawingml/2006/picture">
+                <pic:pic xmlns:pic="http://schemas.openxmlformats.org/drawingml/2006/picture">
+                  <pic:nvPicPr>
+                    <pic:cNvPr id="1834774179" name="Imagem 1" descr="Tela de celular&#10;&#10;O conteúdo gerado por IA pode estar incorreto."/>
+                    <pic:cNvPicPr/>
+                  </pic:nvPicPr>
+                  <pic:blipFill>
+                    <a:blip r:embed="rId18"/>
+                    <a:stretch>
+                      <a:fillRect/>
+                    </a:stretch>
+                  </pic:blipFill>
+                  <pic:spPr>
+                    <a:xfrm>
+                      <a:off x="0" y="0"/>
+                      <a:ext cx="5759450" cy="2860040"/>
+                    </a:xfrm>
+                    <a:prstGeom prst="rect">
+                      <a:avLst/>
+                    </a:prstGeom>
+                  </pic:spPr>
+                </pic:pic>
+              </a:graphicData>
+            </a:graphic>
+          </wp:inline>
+        </w:drawing>
+      </w:r>
+      <w:r>
+        <w:t xml:space="preserve"> </w:t>
+      </w:r>
+      <w:r>
+        <w:t xml:space="preserve">  </w:t>
+      </w:r>
+    </w:p>
+    <w:p>
+      <w:pPr>
+        <w:pStyle w:val="Legenda"/>
+        <w:jc w:val="center"/>
+      </w:pPr>
+      <w:r>
+        <w:t xml:space="preserve">Figura </w:t>
+      </w:r>
+      <w:r>
+        <w:rPr>
+          <w:noProof/>
+        </w:rPr>
+        <w:t>5</w:t>
+      </w:r>
+      <w:r>
+        <w:t xml:space="preserve"> - Imagem ilustrativa</w:t>
+      </w:r>
+    </w:p>
     <w:p>
       <w:pPr>
         <w:jc w:val="center"/>
       </w:pPr>
     </w:p>
     <w:sectPr>
-      <w:headerReference w:type="even" r:id="rId18"/>
+      <w:headerReference w:type="even" r:id="rId19"/>
       <w:pgSz w:w="11906" w:h="16838" w:code="9"/>
       <w:pgMar w:top="1418" w:right="1418" w:bottom="1418" w:left="1418" w:header="680" w:footer="680" w:gutter="0"/>
       <w:cols w:space="720"/>

</xml_diff>